<commit_message>
Se agrego el diagrama de robustez de CU-05 y se hicieron modificaciones minimas en la descripción
</commit_message>
<xml_diff>
--- a/Documentación/CU-05_EditarProducto/Descripción.docx
+++ b/Documentación/CU-05_EditarProducto/Descripción.docx
@@ -2,14 +2,6 @@
 <file path=word/document.xml><?xml version="1.0" encoding="utf-8"?>
 <w:document xmlns:wpc="http://schemas.microsoft.com/office/word/2010/wordprocessingCanvas" xmlns:cx="http://schemas.microsoft.com/office/drawing/2014/chartex" xmlns:cx1="http://schemas.microsoft.com/office/drawing/2015/9/8/chartex" xmlns:cx2="http://schemas.microsoft.com/office/drawing/2015/10/21/chartex" xmlns:cx3="http://schemas.microsoft.com/office/drawing/2016/5/9/chartex" xmlns:cx4="http://schemas.microsoft.com/office/drawing/2016/5/10/chartex" xmlns:cx5="http://schemas.microsoft.com/office/drawing/2016/5/11/chartex" xmlns:cx6="http://schemas.microsoft.com/office/drawing/2016/5/12/chartex" xmlns:cx7="http://schemas.microsoft.com/office/drawing/2016/5/13/chartex" xmlns:cx8="http://schemas.microsoft.com/office/drawing/2016/5/14/chartex" xmlns:mc="http://schemas.openxmlformats.org/markup-compatibility/2006" xmlns:aink="http://schemas.microsoft.com/office/drawing/2016/ink" xmlns:am3d="http://schemas.microsoft.com/office/drawing/2017/model3d" xmlns:o="urn:schemas-microsoft-com:office:office" xmlns:oel="http://schemas.microsoft.com/office/2019/extlst" xmlns:r="http://schemas.openxmlformats.org/officeDocument/2006/relationships" xmlns:m="http://schemas.openxmlformats.org/officeDocument/2006/math" xmlns:v="urn:schemas-microsoft-com:vml" xmlns:wp14="http://schemas.microsoft.com/office/word/2010/wordprocessingDrawing" xmlns:wp="http://schemas.openxmlformats.org/drawingml/2006/wordprocessingDrawing" xmlns:w10="urn:schemas-microsoft-com:office:word" xmlns:w="http://schemas.openxmlformats.org/wordprocessingml/2006/main" xmlns:w14="http://schemas.microsoft.com/office/word/2010/wordml" xmlns:w15="http://schemas.microsoft.com/office/word/2012/wordml" xmlns:w16cex="http://schemas.microsoft.com/office/word/2018/wordml/cex" xmlns:w16cid="http://schemas.microsoft.com/office/word/2016/wordml/cid" xmlns:w16="http://schemas.microsoft.com/office/word/2018/wordml" xmlns:w16du="http://schemas.microsoft.com/office/word/2023/wordml/word16du" xmlns:w16sdtdh="http://schemas.microsoft.com/office/word/2020/wordml/sdtdatahash" xmlns:w16se="http://schemas.microsoft.com/office/word/2015/wordml/symex" xmlns:wpg="http://schemas.microsoft.com/office/word/2010/wordprocessingGroup" xmlns:wpi="http://schemas.microsoft.com/office/word/2010/wordprocessingInk" xmlns:wne="http://schemas.microsoft.com/office/word/2006/wordml" xmlns:wps="http://schemas.microsoft.com/office/word/2010/wordprocessingShape" mc:Ignorable="w14 w15 w16se w16cid w16 w16cex w16sdtdh w16du wp14">
   <w:body>
-    <w:p>
-      <w:pPr>
-        <w:jc w:val="both"/>
-      </w:pPr>
-      <w:r>
-        <w:tab/>
-      </w:r>
-    </w:p>
     <w:tbl>
       <w:tblPr>
         <w:tblStyle w:val="Tablaconcuadrcula"/>
@@ -272,7 +264,16 @@
               <w:jc w:val="both"/>
             </w:pPr>
             <w:r>
-              <w:t>El sistema muestra la ventana “</w:t>
+              <w:t>El sistema consulta toda la información del PRODUCTO en la base de datos (EX-01).</w:t>
+            </w:r>
+          </w:p>
+          <w:p>
+            <w:pPr>
+              <w:pStyle w:val="Prrafodelista"/>
+              <w:jc w:val="both"/>
+            </w:pPr>
+            <w:r>
+              <w:t>Luego el sistema muestra la ventana “</w:t>
             </w:r>
             <w:proofErr w:type="spellStart"/>
             <w:r>
@@ -283,7 +284,13 @@
               <w:t xml:space="preserve">” que muestra los siguientes apartados rellenados con la información del producto: </w:t>
             </w:r>
             <w:r>
-              <w:t>“Nombre”, “Descripción”, “Cantidad”, “Precio”, “Fecha de caducidad”</w:t>
+              <w:t>“Nombre”, “Descripción”, “Cantidad”, “Precio</w:t>
+            </w:r>
+            <w:r>
+              <w:t xml:space="preserve"> actual</w:t>
+            </w:r>
+            <w:r>
+              <w:t>”, “Fecha de caducidad”</w:t>
             </w:r>
             <w:r>
               <w:t xml:space="preserve">, </w:t>
@@ -372,7 +379,7 @@
               <w:jc w:val="both"/>
             </w:pPr>
             <w:r>
-              <w:t xml:space="preserve">El sistema modifica la información del PRODUCTO en la base de datos (EX-01) </w:t>
+              <w:t xml:space="preserve">El sistema valida que los campos nuevos sean correctos y modifica la información del PRODUCTO en la base de datos (EX-01) </w:t>
             </w:r>
           </w:p>
           <w:p>
@@ -785,6 +792,7 @@
                 <w:b/>
                 <w:bCs/>
               </w:rPr>
+              <w:lastRenderedPageBreak/>
               <w:t>Postcondiciones</w:t>
             </w:r>
           </w:p>
@@ -2903,7 +2911,7 @@
   <w:style w:type="paragraph" w:default="1" w:styleId="Normal">
     <w:name w:val="Normal"/>
     <w:qFormat/>
-    <w:rsid w:val="00CE493D"/>
+    <w:rsid w:val="00B96083"/>
   </w:style>
   <w:style w:type="paragraph" w:styleId="Ttulo1">
     <w:name w:val="heading 1"/>

</xml_diff>